<commit_message>
Now added amounts to doc gen
</commit_message>
<xml_diff>
--- a/public/sample_uploads/sample_SOA_template.docx
+++ b/public/sample_uploads/sample_SOA_template.docx
@@ -239,14 +239,38 @@
             <w:tcW w:w="4508" w:type="dxa"/>
           </w:tcPr>
           <w:p>
+            <w:fldSimple w:instr=" MERGEFIELD  =amounts.money_committed_amount  \* MERGEFORMAT ">
+              <w:r>
+                <w:rPr>
+                  <w:noProof/>
+                </w:rPr>
+                <w:t>«=amounts.money_committed_amount»</w:t>
+              </w:r>
+            </w:fldSimple>
+          </w:p>
+        </w:tc>
+      </w:tr>
+      <w:tr>
+        <w:tc>
+          <w:tcPr>
+            <w:tcW w:w="4508" w:type="dxa"/>
+          </w:tcPr>
+          <w:p>
+            <w:r>
+              <w:t>Total Called Amount</w:t>
+            </w:r>
+          </w:p>
+        </w:tc>
+        <w:tc>
+          <w:tcPr>
+            <w:tcW w:w="4508" w:type="dxa"/>
+          </w:tcPr>
+          <w:p>
             <w:r>
               <w:fldChar w:fldCharType="begin"/>
             </w:r>
             <w:r>
-              <w:instrText xml:space="preserve"> MERGEFIELD  =commitment_amou</w:instrText>
-            </w:r>
-            <w:r>
-              <w:instrText xml:space="preserve">nt  \* MERGEFORMAT </w:instrText>
+              <w:instrText xml:space="preserve"> MERGEFIELD  =amounts.money_call_amount  \* MERGEFORMAT </w:instrText>
             </w:r>
             <w:r>
               <w:fldChar w:fldCharType="separate"/>
@@ -255,7 +279,7 @@
               <w:rPr>
                 <w:noProof/>
               </w:rPr>
-              <w:t>«=commitment_amount»</w:t>
+              <w:t>«=amounts.money_call_amount»</w:t>
             </w:r>
             <w:r>
               <w:rPr>
@@ -273,7 +297,7 @@
           </w:tcPr>
           <w:p>
             <w:r>
-              <w:t>Total Called Amount</w:t>
+              <w:t>Drawdown received</w:t>
             </w:r>
           </w:p>
         </w:tc>
@@ -286,7 +310,7 @@
               <w:fldChar w:fldCharType="begin"/>
             </w:r>
             <w:r>
-              <w:instrText xml:space="preserve"> MERGEFIELD  =call_amount  \* MERGEFORMAT </w:instrText>
+              <w:instrText xml:space="preserve"> MERGEFIELD  =amounts.money_collected_amount  \* MERGEFORMAT </w:instrText>
             </w:r>
             <w:r>
               <w:fldChar w:fldCharType="separate"/>
@@ -295,7 +319,7 @@
               <w:rPr>
                 <w:noProof/>
               </w:rPr>
-              <w:t>«=call_amount»</w:t>
+              <w:t>«=amounts.money_collected_amount»</w:t>
             </w:r>
             <w:r>
               <w:rPr>
@@ -313,7 +337,7 @@
           </w:tcPr>
           <w:p>
             <w:r>
-              <w:t>Drawdown received</w:t>
+              <w:t>Repayment of capital</w:t>
             </w:r>
           </w:p>
         </w:tc>
@@ -326,7 +350,7 @@
               <w:fldChar w:fldCharType="begin"/>
             </w:r>
             <w:r>
-              <w:instrText xml:space="preserve"> MERGEFIELD  =collected_amount  \* MERGEFORMAT </w:instrText>
+              <w:instrText xml:space="preserve"> MERGEFIELD  =amounts.money_distribution_amount  \* MERGEFORMAT </w:instrText>
             </w:r>
             <w:r>
               <w:fldChar w:fldCharType="separate"/>
@@ -335,7 +359,7 @@
               <w:rPr>
                 <w:noProof/>
               </w:rPr>
-              <w:t>«=collected_amount»</w:t>
+              <w:t>«=amounts.money_distribution_amount»</w:t>
             </w:r>
             <w:r>
               <w:rPr>
@@ -353,7 +377,7 @@
           </w:tcPr>
           <w:p>
             <w:r>
-              <w:t>Repayment of capital</w:t>
+              <w:t>Commitment pending</w:t>
             </w:r>
           </w:p>
         </w:tc>
@@ -362,38 +386,11 @@
             <w:tcW w:w="4508" w:type="dxa"/>
           </w:tcPr>
           <w:p>
-            <w:fldSimple w:instr=" MERGEFIELD  =distribution_amount  \* MERGEFORMAT ">
-              <w:r>
-                <w:rPr>
-                  <w:noProof/>
-                </w:rPr>
-                <w:t>«=distribution_amount»</w:t>
-              </w:r>
-            </w:fldSimple>
-          </w:p>
-        </w:tc>
-      </w:tr>
-      <w:tr>
-        <w:tc>
-          <w:tcPr>
-            <w:tcW w:w="4508" w:type="dxa"/>
-          </w:tcPr>
-          <w:p>
-            <w:r>
-              <w:t>Commitment pending</w:t>
-            </w:r>
-          </w:p>
-        </w:tc>
-        <w:tc>
-          <w:tcPr>
-            <w:tcW w:w="4508" w:type="dxa"/>
-          </w:tcPr>
-          <w:p>
             <w:r>
               <w:fldChar w:fldCharType="begin"/>
             </w:r>
             <w:r>
-              <w:instrText xml:space="preserve"> MERGEFIELD  =commitment_pending  \* MERGEFORMAT </w:instrText>
+              <w:instrText xml:space="preserve"> MERGEFIELD  =amounts.money_commitment_pending  \* MERGEFORMAT </w:instrText>
             </w:r>
             <w:r>
               <w:fldChar w:fldCharType="separate"/>
@@ -402,7 +399,7 @@
               <w:rPr>
                 <w:noProof/>
               </w:rPr>
-              <w:t>«=commitment_pending»</w:t>
+              <w:t>«=amounts.money_commitment_pending»</w:t>
             </w:r>
             <w:r>
               <w:rPr>

</xml_diff>

<commit_message>
Fixed bug with where clause in doc generation
</commit_message>
<xml_diff>
--- a/public/sample_uploads/sample_SOA_template.docx
+++ b/public/sample_uploads/sample_SOA_template.docx
@@ -106,27 +106,14 @@
             <w:r>
               <w:t xml:space="preserve"> </w:t>
             </w:r>
-            <w:r>
-              <w:fldChar w:fldCharType="begin"/>
-            </w:r>
-            <w:r>
-              <w:instrText xml:space="preserve"> MERGEFIELD  =commitment.investor_name  \* MERGEFORMAT </w:instrText>
-            </w:r>
-            <w:r>
-              <w:fldChar w:fldCharType="separate"/>
-            </w:r>
-            <w:r>
-              <w:rPr>
-                <w:noProof/>
-              </w:rPr>
-              <w:t>«=commitment.investor_name»</w:t>
-            </w:r>
-            <w:r>
-              <w:rPr>
-                <w:noProof/>
-              </w:rPr>
-              <w:fldChar w:fldCharType="end"/>
-            </w:r>
+            <w:fldSimple w:instr=" MERGEFIELD  =commitment.investor_name  \* MERGEFORMAT ">
+              <w:r>
+                <w:rPr>
+                  <w:noProof/>
+                </w:rPr>
+                <w:t>«=commitment.investor_name»</w:t>
+              </w:r>
+            </w:fldSimple>
           </w:p>
           <w:p>
             <w:r>
@@ -135,27 +122,14 @@
             <w:r>
               <w:t xml:space="preserve"> </w:t>
             </w:r>
-            <w:r>
-              <w:fldChar w:fldCharType="begin"/>
-            </w:r>
-            <w:r>
-              <w:instrText xml:space="preserve"> MERGEFIELD  =kyc.address  \* MERGEFORMAT </w:instrText>
-            </w:r>
-            <w:r>
-              <w:fldChar w:fldCharType="separate"/>
-            </w:r>
-            <w:r>
-              <w:rPr>
-                <w:noProof/>
-              </w:rPr>
-              <w:t>«=kyc.address»</w:t>
-            </w:r>
-            <w:r>
-              <w:rPr>
-                <w:noProof/>
-              </w:rPr>
-              <w:fldChar w:fldCharType="end"/>
-            </w:r>
+            <w:fldSimple w:instr=" MERGEFIELD  =kyc.address  \* MERGEFORMAT ">
+              <w:r>
+                <w:rPr>
+                  <w:noProof/>
+                </w:rPr>
+                <w:t>«=kyc.address»</w:t>
+              </w:r>
+            </w:fldSimple>
           </w:p>
           <w:p/>
         </w:tc>
@@ -170,27 +144,14 @@
             <w:r>
               <w:t xml:space="preserve"> </w:t>
             </w:r>
-            <w:r>
-              <w:fldChar w:fldCharType="begin"/>
-            </w:r>
-            <w:r>
-              <w:instrText xml:space="preserve"> MERGEFIELD  =commitment.folio_id  \* MERGEFORMAT </w:instrText>
-            </w:r>
-            <w:r>
-              <w:fldChar w:fldCharType="separate"/>
-            </w:r>
-            <w:r>
-              <w:rPr>
-                <w:noProof/>
-              </w:rPr>
-              <w:t>«=commitment.folio_id»</w:t>
-            </w:r>
-            <w:r>
-              <w:rPr>
-                <w:noProof/>
-              </w:rPr>
-              <w:fldChar w:fldCharType="end"/>
-            </w:r>
+            <w:fldSimple w:instr=" MERGEFIELD  =commitment.folio_id  \* MERGEFORMAT ">
+              <w:r>
+                <w:rPr>
+                  <w:noProof/>
+                </w:rPr>
+                <w:t>«=commitment.folio_id»</w:t>
+              </w:r>
+            </w:fldSimple>
           </w:p>
           <w:p>
             <w:r>
@@ -220,8 +181,8 @@
         <w:tblLook w:val="04A0" w:firstRow="1" w:lastRow="0" w:firstColumn="1" w:lastColumn="0" w:noHBand="0" w:noVBand="1"/>
       </w:tblPr>
       <w:tblGrid>
-        <w:gridCol w:w="4508"/>
-        <w:gridCol w:w="4508"/>
+        <w:gridCol w:w="4304"/>
+        <w:gridCol w:w="4712"/>
       </w:tblGrid>
       <w:tr>
         <w:tc>
@@ -239,12 +200,12 @@
             <w:tcW w:w="4508" w:type="dxa"/>
           </w:tcPr>
           <w:p>
-            <w:fldSimple w:instr=" MERGEFIELD  =amounts.money_committed_amount  \* MERGEFORMAT ">
+            <w:fldSimple w:instr=" MERGEFIELD  =amounts_between_dates.format_committed_amount  \* MERGEFORMAT ">
               <w:r>
                 <w:rPr>
                   <w:noProof/>
                 </w:rPr>
-                <w:t>«=amounts.money_committed_amount»</w:t>
+                <w:t>«=amounts_between_dates.format_committed_»</w:t>
               </w:r>
             </w:fldSimple>
           </w:p>
@@ -266,27 +227,14 @@
             <w:tcW w:w="4508" w:type="dxa"/>
           </w:tcPr>
           <w:p>
-            <w:r>
-              <w:fldChar w:fldCharType="begin"/>
-            </w:r>
-            <w:r>
-              <w:instrText xml:space="preserve"> MERGEFIELD  =amounts.money_call_amount  \* MERGEFORMAT </w:instrText>
-            </w:r>
-            <w:r>
-              <w:fldChar w:fldCharType="separate"/>
-            </w:r>
-            <w:r>
-              <w:rPr>
-                <w:noProof/>
-              </w:rPr>
-              <w:t>«=amounts.money_call_amount»</w:t>
-            </w:r>
-            <w:r>
-              <w:rPr>
-                <w:noProof/>
-              </w:rPr>
-              <w:fldChar w:fldCharType="end"/>
-            </w:r>
+            <w:fldSimple w:instr=" MERGEFIELD  =amounts.money_call_amount  \* MERGEFORMAT ">
+              <w:r>
+                <w:rPr>
+                  <w:noProof/>
+                </w:rPr>
+                <w:t>«=amounts.money_call_amount»</w:t>
+              </w:r>
+            </w:fldSimple>
           </w:p>
         </w:tc>
       </w:tr>
@@ -306,27 +254,14 @@
             <w:tcW w:w="4508" w:type="dxa"/>
           </w:tcPr>
           <w:p>
-            <w:r>
-              <w:fldChar w:fldCharType="begin"/>
-            </w:r>
-            <w:r>
-              <w:instrText xml:space="preserve"> MERGEFIELD  =amounts.money_collected_amount  \* MERGEFORMAT </w:instrText>
-            </w:r>
-            <w:r>
-              <w:fldChar w:fldCharType="separate"/>
-            </w:r>
-            <w:r>
-              <w:rPr>
-                <w:noProof/>
-              </w:rPr>
-              <w:t>«=amounts.money_collected_amount»</w:t>
-            </w:r>
-            <w:r>
-              <w:rPr>
-                <w:noProof/>
-              </w:rPr>
-              <w:fldChar w:fldCharType="end"/>
-            </w:r>
+            <w:fldSimple w:instr=" MERGEFIELD  =amounts.money_collected_amount  \* MERGEFORMAT ">
+              <w:r>
+                <w:rPr>
+                  <w:noProof/>
+                </w:rPr>
+                <w:t>«=amounts.money_collected_amount»</w:t>
+              </w:r>
+            </w:fldSimple>
           </w:p>
         </w:tc>
       </w:tr>
@@ -346,27 +281,14 @@
             <w:tcW w:w="4508" w:type="dxa"/>
           </w:tcPr>
           <w:p>
-            <w:r>
-              <w:fldChar w:fldCharType="begin"/>
-            </w:r>
-            <w:r>
-              <w:instrText xml:space="preserve"> MERGEFIELD  =amounts.money_distribution_amount  \* MERGEFORMAT </w:instrText>
-            </w:r>
-            <w:r>
-              <w:fldChar w:fldCharType="separate"/>
-            </w:r>
-            <w:r>
-              <w:rPr>
-                <w:noProof/>
-              </w:rPr>
-              <w:t>«=amounts.money_distribution_amount»</w:t>
-            </w:r>
-            <w:r>
-              <w:rPr>
-                <w:noProof/>
-              </w:rPr>
-              <w:fldChar w:fldCharType="end"/>
-            </w:r>
+            <w:fldSimple w:instr=" MERGEFIELD  =amounts.money_distribution_amount  \* MERGEFORMAT ">
+              <w:r>
+                <w:rPr>
+                  <w:noProof/>
+                </w:rPr>
+                <w:t>«=amounts.money_distribution_amount»</w:t>
+              </w:r>
+            </w:fldSimple>
           </w:p>
         </w:tc>
       </w:tr>
@@ -386,27 +308,14 @@
             <w:tcW w:w="4508" w:type="dxa"/>
           </w:tcPr>
           <w:p>
-            <w:r>
-              <w:fldChar w:fldCharType="begin"/>
-            </w:r>
-            <w:r>
-              <w:instrText xml:space="preserve"> MERGEFIELD  =amounts.money_commitment_pending  \* MERGEFORMAT </w:instrText>
-            </w:r>
-            <w:r>
-              <w:fldChar w:fldCharType="separate"/>
-            </w:r>
-            <w:r>
-              <w:rPr>
-                <w:noProof/>
-              </w:rPr>
-              <w:t>«=amounts.money_commitment_pending»</w:t>
-            </w:r>
-            <w:r>
-              <w:rPr>
-                <w:noProof/>
-              </w:rPr>
-              <w:fldChar w:fldCharType="end"/>
-            </w:r>
+            <w:fldSimple w:instr=" MERGEFIELD  =amounts.money_commitment_pending  \* MERGEFORMAT ">
+              <w:r>
+                <w:rPr>
+                  <w:noProof/>
+                </w:rPr>
+                <w:t>«=amounts.money_commitment_pending»</w:t>
+              </w:r>
+            </w:fldSimple>
             <w:r>
               <w:t xml:space="preserve"> </w:t>
             </w:r>
@@ -419,52 +328,26 @@
       <w:r>
         <w:t xml:space="preserve">Type of Unit: </w:t>
       </w:r>
-      <w:r>
-        <w:fldChar w:fldCharType="begin"/>
-      </w:r>
-      <w:r>
-        <w:instrText xml:space="preserve"> MERGEFIELD  =commitment.unit_type  \* MERGEFORMAT </w:instrText>
-      </w:r>
-      <w:r>
-        <w:fldChar w:fldCharType="separate"/>
-      </w:r>
-      <w:r>
-        <w:rPr>
-          <w:noProof/>
-        </w:rPr>
-        <w:t>«=commitment.unit_type»</w:t>
-      </w:r>
-      <w:r>
-        <w:rPr>
-          <w:noProof/>
-        </w:rPr>
-        <w:fldChar w:fldCharType="end"/>
-      </w:r>
+      <w:fldSimple w:instr=" MERGEFIELD  =commitment.unit_type  \* MERGEFORMAT ">
+        <w:r>
+          <w:rPr>
+            <w:noProof/>
+          </w:rPr>
+          <w:t>«=commitment.unit_type»</w:t>
+        </w:r>
+      </w:fldSimple>
       <w:r>
         <w:tab/>
         <w:t xml:space="preserve">Unit Balance: </w:t>
       </w:r>
-      <w:r>
-        <w:fldChar w:fldCharType="begin"/>
-      </w:r>
-      <w:r>
-        <w:instrText xml:space="preserve"> MERGEFIELD  =commitment.total_fund_units_quantity  \* MERGEFORMAT </w:instrText>
-      </w:r>
-      <w:r>
-        <w:fldChar w:fldCharType="separate"/>
-      </w:r>
-      <w:r>
-        <w:rPr>
-          <w:noProof/>
-        </w:rPr>
-        <w:t>«=commitment.total_fund_units_quantity»</w:t>
-      </w:r>
-      <w:r>
-        <w:rPr>
-          <w:noProof/>
-        </w:rPr>
-        <w:fldChar w:fldCharType="end"/>
-      </w:r>
+      <w:fldSimple w:instr=" MERGEFIELD  =commitment.total_fund_units_quantity  \* MERGEFORMAT ">
+        <w:r>
+          <w:rPr>
+            <w:noProof/>
+          </w:rPr>
+          <w:t>«=commitment.total_fund_units_quantity»</w:t>
+        </w:r>
+      </w:fldSimple>
       <w:r>
         <w:t xml:space="preserve"> </w:t>
       </w:r>
@@ -481,10 +364,10 @@
         <w:tblLook w:val="04A0" w:firstRow="1" w:lastRow="0" w:firstColumn="1" w:lastColumn="0" w:noHBand="0" w:noVBand="1"/>
       </w:tblPr>
       <w:tblGrid>
-        <w:gridCol w:w="2595"/>
-        <w:gridCol w:w="2398"/>
-        <w:gridCol w:w="2146"/>
-        <w:gridCol w:w="1877"/>
+        <w:gridCol w:w="2801"/>
+        <w:gridCol w:w="2320"/>
+        <w:gridCol w:w="2077"/>
+        <w:gridCol w:w="1818"/>
       </w:tblGrid>
       <w:tr>
         <w:tc>
@@ -569,12 +452,85 @@
             <w:hideMark/>
           </w:tcPr>
           <w:p>
-            <w:fldSimple w:instr=" MERGEFIELD  capital_remittances:each(remittance)  \* MERGEFORMAT ">
+            <w:r>
+              <w:fldChar w:fldCharType="begin"/>
+            </w:r>
+            <w:r>
+              <w:instrText xml:space="preserve"> MERGEFIELD  capital_remittances:each(remittance)  \* MERGEFORMAT </w:instrText>
+            </w:r>
+            <w:r>
+              <w:fldChar w:fldCharType="separate"/>
+            </w:r>
+            <w:r>
+              <w:rPr>
+                <w:noProof/>
+              </w:rPr>
+              <w:t>«capital_remittances:each(remittance)»</w:t>
+            </w:r>
+            <w:r>
+              <w:rPr>
+                <w:noProof/>
+              </w:rPr>
+              <w:fldChar w:fldCharType="end"/>
+            </w:r>
+          </w:p>
+        </w:tc>
+        <w:tc>
+          <w:tcPr>
+            <w:tcW w:w="0" w:type="auto"/>
+            <w:tcBorders>
+              <w:top w:val="single" w:sz="4" w:space="0" w:color="auto"/>
+              <w:left w:val="single" w:sz="4" w:space="0" w:color="auto"/>
+              <w:bottom w:val="single" w:sz="4" w:space="0" w:color="auto"/>
+              <w:right w:val="single" w:sz="4" w:space="0" w:color="auto"/>
+            </w:tcBorders>
+          </w:tcPr>
+          <w:p/>
+        </w:tc>
+        <w:tc>
+          <w:tcPr>
+            <w:tcW w:w="0" w:type="auto"/>
+            <w:tcBorders>
+              <w:top w:val="single" w:sz="4" w:space="0" w:color="auto"/>
+              <w:left w:val="single" w:sz="4" w:space="0" w:color="auto"/>
+              <w:bottom w:val="single" w:sz="4" w:space="0" w:color="auto"/>
+              <w:right w:val="single" w:sz="4" w:space="0" w:color="auto"/>
+            </w:tcBorders>
+          </w:tcPr>
+          <w:p/>
+        </w:tc>
+        <w:tc>
+          <w:tcPr>
+            <w:tcW w:w="0" w:type="auto"/>
+            <w:tcBorders>
+              <w:top w:val="single" w:sz="4" w:space="0" w:color="auto"/>
+              <w:left w:val="single" w:sz="4" w:space="0" w:color="auto"/>
+              <w:bottom w:val="single" w:sz="4" w:space="0" w:color="auto"/>
+              <w:right w:val="single" w:sz="4" w:space="0" w:color="auto"/>
+            </w:tcBorders>
+          </w:tcPr>
+          <w:p/>
+        </w:tc>
+      </w:tr>
+      <w:tr>
+        <w:tc>
+          <w:tcPr>
+            <w:tcW w:w="0" w:type="auto"/>
+            <w:tcBorders>
+              <w:top w:val="single" w:sz="4" w:space="0" w:color="auto"/>
+              <w:left w:val="single" w:sz="4" w:space="0" w:color="auto"/>
+              <w:bottom w:val="single" w:sz="4" w:space="0" w:color="auto"/>
+              <w:right w:val="single" w:sz="4" w:space="0" w:color="auto"/>
+            </w:tcBorders>
+            <w:hideMark/>
+          </w:tcPr>
+          <w:p>
+            <w:fldSimple w:instr=" MERGEFIELD  =remittance.capital_call.due_date  \* MERGEFORMAT ">
               <w:r>
                 <w:rPr>
                   <w:noProof/>
                 </w:rPr>
-                <w:t>«capital_remittances:each(remittance)»</w:t>
+                <w:t>«=remittance.capital_call.due_date»</w:t>
               </w:r>
             </w:fldSimple>
           </w:p>
@@ -589,31 +545,97 @@
               <w:right w:val="single" w:sz="4" w:space="0" w:color="auto"/>
             </w:tcBorders>
           </w:tcPr>
-          <w:p/>
-        </w:tc>
-        <w:tc>
-          <w:tcPr>
-            <w:tcW w:w="0" w:type="auto"/>
-            <w:tcBorders>
-              <w:top w:val="single" w:sz="4" w:space="0" w:color="auto"/>
-              <w:left w:val="single" w:sz="4" w:space="0" w:color="auto"/>
-              <w:bottom w:val="single" w:sz="4" w:space="0" w:color="auto"/>
-              <w:right w:val="single" w:sz="4" w:space="0" w:color="auto"/>
-            </w:tcBorders>
-          </w:tcPr>
-          <w:p/>
-        </w:tc>
-        <w:tc>
-          <w:tcPr>
-            <w:tcW w:w="0" w:type="auto"/>
-            <w:tcBorders>
-              <w:top w:val="single" w:sz="4" w:space="0" w:color="auto"/>
-              <w:left w:val="single" w:sz="4" w:space="0" w:color="auto"/>
-              <w:bottom w:val="single" w:sz="4" w:space="0" w:color="auto"/>
-              <w:right w:val="single" w:sz="4" w:space="0" w:color="auto"/>
-            </w:tcBorders>
-          </w:tcPr>
-          <w:p/>
+          <w:p>
+            <w:r>
+              <w:fldChar w:fldCharType="begin"/>
+            </w:r>
+            <w:r>
+              <w:instrText xml:space="preserve"> MERGEFIELD  =remittance.capital_call.name  \* MERGEFORMAT </w:instrText>
+            </w:r>
+            <w:r>
+              <w:fldChar w:fldCharType="separate"/>
+            </w:r>
+            <w:r>
+              <w:rPr>
+                <w:noProof/>
+              </w:rPr>
+              <w:t>«=remittance.capital_call.name»</w:t>
+            </w:r>
+            <w:r>
+              <w:rPr>
+                <w:noProof/>
+              </w:rPr>
+              <w:fldChar w:fldCharType="end"/>
+            </w:r>
+          </w:p>
+        </w:tc>
+        <w:tc>
+          <w:tcPr>
+            <w:tcW w:w="0" w:type="auto"/>
+            <w:tcBorders>
+              <w:top w:val="single" w:sz="4" w:space="0" w:color="auto"/>
+              <w:left w:val="single" w:sz="4" w:space="0" w:color="auto"/>
+              <w:bottom w:val="single" w:sz="4" w:space="0" w:color="auto"/>
+              <w:right w:val="single" w:sz="4" w:space="0" w:color="auto"/>
+            </w:tcBorders>
+          </w:tcPr>
+          <w:p>
+            <w:r>
+              <w:fldChar w:fldCharType="begin"/>
+            </w:r>
+            <w:r>
+              <w:instrText xml:space="preserve"> MERGEFIELD  =remittance.collected_amount  \* MERGEFORMAT </w:instrText>
+            </w:r>
+            <w:r>
+              <w:fldChar w:fldCharType="separate"/>
+            </w:r>
+            <w:r>
+              <w:rPr>
+                <w:noProof/>
+              </w:rPr>
+              <w:t>«=remittance.collected_amount»</w:t>
+            </w:r>
+            <w:r>
+              <w:rPr>
+                <w:noProof/>
+              </w:rPr>
+              <w:fldChar w:fldCharType="end"/>
+            </w:r>
+          </w:p>
+        </w:tc>
+        <w:tc>
+          <w:tcPr>
+            <w:tcW w:w="0" w:type="auto"/>
+            <w:tcBorders>
+              <w:top w:val="single" w:sz="4" w:space="0" w:color="auto"/>
+              <w:left w:val="single" w:sz="4" w:space="0" w:color="auto"/>
+              <w:bottom w:val="single" w:sz="4" w:space="0" w:color="auto"/>
+              <w:right w:val="single" w:sz="4" w:space="0" w:color="auto"/>
+            </w:tcBorders>
+          </w:tcPr>
+          <w:p>
+            <w:r>
+              <w:fldChar w:fldCharType="begin"/>
+            </w:r>
+            <w:r>
+              <w:instrText xml:space="preserve"> MERGEFIELD  =remittance.units_quantity  \* MERGEFORMAT </w:instrText>
+            </w:r>
+            <w:r>
+              <w:fldChar w:fldCharType="separate"/>
+            </w:r>
+            <w:r>
+              <w:rPr>
+                <w:noProof/>
+              </w:rPr>
+              <w:t>«=remittance.units_quantity»</w:t>
+            </w:r>
+            <w:r>
+              <w:rPr>
+                <w:noProof/>
+              </w:rPr>
+              <w:fldChar w:fldCharType="end"/>
+            </w:r>
+          </w:p>
         </w:tc>
       </w:tr>
       <w:tr>
@@ -633,7 +655,7 @@
               <w:fldChar w:fldCharType="begin"/>
             </w:r>
             <w:r>
-              <w:instrText xml:space="preserve"> MERGEFIELD  =remittance.capital_call.due_date  \* MERGEFORMAT </w:instrText>
+              <w:instrText xml:space="preserve"> MERGEFIELD  capital_remittances:endEach  \* MERGEFORMAT </w:instrText>
             </w:r>
             <w:r>
               <w:fldChar w:fldCharType="separate"/>
@@ -642,7 +664,7 @@
               <w:rPr>
                 <w:noProof/>
               </w:rPr>
-              <w:t>«=remittance.capital_call.due_date»</w:t>
+              <w:t>«capital_remittances:endEach»</w:t>
             </w:r>
             <w:r>
               <w:rPr>
@@ -662,13 +684,477 @@
               <w:right w:val="single" w:sz="4" w:space="0" w:color="auto"/>
             </w:tcBorders>
           </w:tcPr>
-          <w:p>
-            <w:fldSimple w:instr=" MERGEFIELD  =remittance.capital_call.name  \* MERGEFORMAT ">
+          <w:p/>
+        </w:tc>
+        <w:tc>
+          <w:tcPr>
+            <w:tcW w:w="0" w:type="auto"/>
+            <w:tcBorders>
+              <w:top w:val="single" w:sz="4" w:space="0" w:color="auto"/>
+              <w:left w:val="single" w:sz="4" w:space="0" w:color="auto"/>
+              <w:bottom w:val="single" w:sz="4" w:space="0" w:color="auto"/>
+              <w:right w:val="single" w:sz="4" w:space="0" w:color="auto"/>
+            </w:tcBorders>
+          </w:tcPr>
+          <w:p/>
+        </w:tc>
+        <w:tc>
+          <w:tcPr>
+            <w:tcW w:w="0" w:type="auto"/>
+            <w:tcBorders>
+              <w:top w:val="single" w:sz="4" w:space="0" w:color="auto"/>
+              <w:left w:val="single" w:sz="4" w:space="0" w:color="auto"/>
+              <w:bottom w:val="single" w:sz="4" w:space="0" w:color="auto"/>
+              <w:right w:val="single" w:sz="4" w:space="0" w:color="auto"/>
+            </w:tcBorders>
+          </w:tcPr>
+          <w:p/>
+        </w:tc>
+      </w:tr>
+      <w:tr>
+        <w:tc>
+          <w:tcPr>
+            <w:tcW w:w="0" w:type="auto"/>
+            <w:tcBorders>
+              <w:top w:val="single" w:sz="4" w:space="0" w:color="auto"/>
+              <w:left w:val="single" w:sz="4" w:space="0" w:color="auto"/>
+              <w:bottom w:val="single" w:sz="4" w:space="0" w:color="auto"/>
+              <w:right w:val="single" w:sz="4" w:space="0" w:color="auto"/>
+            </w:tcBorders>
+          </w:tcPr>
+          <w:p/>
+        </w:tc>
+        <w:tc>
+          <w:tcPr>
+            <w:tcW w:w="0" w:type="auto"/>
+            <w:tcBorders>
+              <w:top w:val="single" w:sz="4" w:space="0" w:color="auto"/>
+              <w:left w:val="single" w:sz="4" w:space="0" w:color="auto"/>
+              <w:bottom w:val="single" w:sz="4" w:space="0" w:color="auto"/>
+              <w:right w:val="single" w:sz="4" w:space="0" w:color="auto"/>
+            </w:tcBorders>
+          </w:tcPr>
+          <w:p>
+            <w:r>
+              <w:fldChar w:fldCharType="begin"/>
+            </w:r>
+            <w:r>
+              <w:instrText xml:space="preserve"> MERGEFIELD  =commitment.call_amount  \* MERGEFORMAT </w:instrText>
+            </w:r>
+            <w:r>
+              <w:fldChar w:fldCharType="separate"/>
+            </w:r>
+            <w:r>
+              <w:rPr>
+                <w:noProof/>
+              </w:rPr>
+              <w:t>«=commitment.call_amount»</w:t>
+            </w:r>
+            <w:r>
+              <w:rPr>
+                <w:noProof/>
+              </w:rPr>
+              <w:fldChar w:fldCharType="end"/>
+            </w:r>
+          </w:p>
+        </w:tc>
+        <w:tc>
+          <w:tcPr>
+            <w:tcW w:w="0" w:type="auto"/>
+            <w:tcBorders>
+              <w:top w:val="single" w:sz="4" w:space="0" w:color="auto"/>
+              <w:left w:val="single" w:sz="4" w:space="0" w:color="auto"/>
+              <w:bottom w:val="single" w:sz="4" w:space="0" w:color="auto"/>
+              <w:right w:val="single" w:sz="4" w:space="0" w:color="auto"/>
+            </w:tcBorders>
+          </w:tcPr>
+          <w:p>
+            <w:r>
+              <w:fldChar w:fldCharType="begin"/>
+            </w:r>
+            <w:r>
+              <w:instrText xml:space="preserve"> MERGEFIELD  =commitment.collected_amount  \* MERGEFORMAT </w:instrText>
+            </w:r>
+            <w:r>
+              <w:fldChar w:fldCharType="separate"/>
+            </w:r>
+            <w:r>
+              <w:rPr>
+                <w:noProof/>
+              </w:rPr>
+              <w:t>«=commitment.collected_amount»</w:t>
+            </w:r>
+            <w:r>
+              <w:rPr>
+                <w:noProof/>
+              </w:rPr>
+              <w:fldChar w:fldCharType="end"/>
+            </w:r>
+          </w:p>
+        </w:tc>
+        <w:tc>
+          <w:tcPr>
+            <w:tcW w:w="0" w:type="auto"/>
+            <w:tcBorders>
+              <w:top w:val="single" w:sz="4" w:space="0" w:color="auto"/>
+              <w:left w:val="single" w:sz="4" w:space="0" w:color="auto"/>
+              <w:bottom w:val="single" w:sz="4" w:space="0" w:color="auto"/>
+              <w:right w:val="single" w:sz="4" w:space="0" w:color="auto"/>
+            </w:tcBorders>
+          </w:tcPr>
+          <w:p/>
+        </w:tc>
+      </w:tr>
+      <w:tr>
+        <w:tc>
+          <w:tcPr>
+            <w:tcW w:w="0" w:type="auto"/>
+            <w:tcBorders>
+              <w:top w:val="single" w:sz="4" w:space="0" w:color="auto"/>
+              <w:left w:val="single" w:sz="4" w:space="0" w:color="auto"/>
+              <w:bottom w:val="single" w:sz="4" w:space="0" w:color="auto"/>
+              <w:right w:val="single" w:sz="4" w:space="0" w:color="auto"/>
+            </w:tcBorders>
+          </w:tcPr>
+          <w:p/>
+        </w:tc>
+        <w:tc>
+          <w:tcPr>
+            <w:tcW w:w="0" w:type="auto"/>
+            <w:tcBorders>
+              <w:top w:val="single" w:sz="4" w:space="0" w:color="auto"/>
+              <w:left w:val="single" w:sz="4" w:space="0" w:color="auto"/>
+              <w:bottom w:val="single" w:sz="4" w:space="0" w:color="auto"/>
+              <w:right w:val="single" w:sz="4" w:space="0" w:color="auto"/>
+            </w:tcBorders>
+          </w:tcPr>
+          <w:p/>
+        </w:tc>
+        <w:tc>
+          <w:tcPr>
+            <w:tcW w:w="0" w:type="auto"/>
+            <w:tcBorders>
+              <w:top w:val="single" w:sz="4" w:space="0" w:color="auto"/>
+              <w:left w:val="single" w:sz="4" w:space="0" w:color="auto"/>
+              <w:bottom w:val="single" w:sz="4" w:space="0" w:color="auto"/>
+              <w:right w:val="single" w:sz="4" w:space="0" w:color="auto"/>
+            </w:tcBorders>
+          </w:tcPr>
+          <w:p/>
+        </w:tc>
+        <w:tc>
+          <w:tcPr>
+            <w:tcW w:w="0" w:type="auto"/>
+            <w:tcBorders>
+              <w:top w:val="single" w:sz="4" w:space="0" w:color="auto"/>
+              <w:left w:val="single" w:sz="4" w:space="0" w:color="auto"/>
+              <w:bottom w:val="single" w:sz="4" w:space="0" w:color="auto"/>
+              <w:right w:val="single" w:sz="4" w:space="0" w:color="auto"/>
+            </w:tcBorders>
+          </w:tcPr>
+          <w:p/>
+        </w:tc>
+      </w:tr>
+      <w:tr>
+        <w:tc>
+          <w:tcPr>
+            <w:tcW w:w="0" w:type="auto"/>
+            <w:tcBorders>
+              <w:top w:val="single" w:sz="4" w:space="0" w:color="auto"/>
+              <w:left w:val="single" w:sz="4" w:space="0" w:color="auto"/>
+              <w:bottom w:val="single" w:sz="4" w:space="0" w:color="auto"/>
+              <w:right w:val="single" w:sz="4" w:space="0" w:color="auto"/>
+            </w:tcBorders>
+          </w:tcPr>
+          <w:p>
+            <w:r>
+              <w:fldChar w:fldCharType="begin"/>
+            </w:r>
+            <w:r>
+              <w:instrText xml:space="preserve"> MERGEFIELD  capital_distribution_payments:each(distribution)  \* MERGEFORMAT </w:instrText>
+            </w:r>
+            <w:r>
+              <w:fldChar w:fldCharType="separate"/>
+            </w:r>
+            <w:r>
+              <w:rPr>
+                <w:noProof/>
+              </w:rPr>
+              <w:t>«capital_distribution_payments:each(distr»</w:t>
+            </w:r>
+            <w:r>
+              <w:rPr>
+                <w:noProof/>
+              </w:rPr>
+              <w:fldChar w:fldCharType="end"/>
+            </w:r>
+          </w:p>
+        </w:tc>
+        <w:tc>
+          <w:tcPr>
+            <w:tcW w:w="0" w:type="auto"/>
+            <w:tcBorders>
+              <w:top w:val="single" w:sz="4" w:space="0" w:color="auto"/>
+              <w:left w:val="single" w:sz="4" w:space="0" w:color="auto"/>
+              <w:bottom w:val="single" w:sz="4" w:space="0" w:color="auto"/>
+              <w:right w:val="single" w:sz="4" w:space="0" w:color="auto"/>
+            </w:tcBorders>
+          </w:tcPr>
+          <w:p/>
+        </w:tc>
+        <w:tc>
+          <w:tcPr>
+            <w:tcW w:w="0" w:type="auto"/>
+            <w:tcBorders>
+              <w:top w:val="single" w:sz="4" w:space="0" w:color="auto"/>
+              <w:left w:val="single" w:sz="4" w:space="0" w:color="auto"/>
+              <w:bottom w:val="single" w:sz="4" w:space="0" w:color="auto"/>
+              <w:right w:val="single" w:sz="4" w:space="0" w:color="auto"/>
+            </w:tcBorders>
+          </w:tcPr>
+          <w:p/>
+        </w:tc>
+        <w:tc>
+          <w:tcPr>
+            <w:tcW w:w="0" w:type="auto"/>
+            <w:tcBorders>
+              <w:top w:val="single" w:sz="4" w:space="0" w:color="auto"/>
+              <w:left w:val="single" w:sz="4" w:space="0" w:color="auto"/>
+              <w:bottom w:val="single" w:sz="4" w:space="0" w:color="auto"/>
+              <w:right w:val="single" w:sz="4" w:space="0" w:color="auto"/>
+            </w:tcBorders>
+          </w:tcPr>
+          <w:p/>
+        </w:tc>
+      </w:tr>
+      <w:tr>
+        <w:tc>
+          <w:tcPr>
+            <w:tcW w:w="0" w:type="auto"/>
+            <w:tcBorders>
+              <w:top w:val="single" w:sz="4" w:space="0" w:color="auto"/>
+              <w:left w:val="single" w:sz="4" w:space="0" w:color="auto"/>
+              <w:bottom w:val="single" w:sz="4" w:space="0" w:color="auto"/>
+              <w:right w:val="single" w:sz="4" w:space="0" w:color="auto"/>
+            </w:tcBorders>
+          </w:tcPr>
+          <w:p>
+            <w:r>
+              <w:fldChar w:fldCharType="begin"/>
+            </w:r>
+            <w:r>
+              <w:instrText xml:space="preserve"> MERGEFIELD  =distribution.payment_date  \* MERGEFORMAT </w:instrText>
+            </w:r>
+            <w:r>
+              <w:fldChar w:fldCharType="separate"/>
+            </w:r>
+            <w:r>
+              <w:rPr>
+                <w:noProof/>
+              </w:rPr>
+              <w:t>«=distribution.payment_date»</w:t>
+            </w:r>
+            <w:r>
+              <w:rPr>
+                <w:noProof/>
+              </w:rPr>
+              <w:fldChar w:fldCharType="end"/>
+            </w:r>
+          </w:p>
+        </w:tc>
+        <w:tc>
+          <w:tcPr>
+            <w:tcW w:w="0" w:type="auto"/>
+            <w:tcBorders>
+              <w:top w:val="single" w:sz="4" w:space="0" w:color="auto"/>
+              <w:left w:val="single" w:sz="4" w:space="0" w:color="auto"/>
+              <w:bottom w:val="single" w:sz="4" w:space="0" w:color="auto"/>
+              <w:right w:val="single" w:sz="4" w:space="0" w:color="auto"/>
+            </w:tcBorders>
+          </w:tcPr>
+          <w:p>
+            <w:r>
+              <w:fldChar w:fldCharType="begin"/>
+            </w:r>
+            <w:r>
+              <w:instrText xml:space="preserve"> MERGEFIELD  =distribution.capital_distribution.title  \* MERGEFORMAT </w:instrText>
+            </w:r>
+            <w:r>
+              <w:fldChar w:fldCharType="separate"/>
+            </w:r>
+            <w:r>
+              <w:rPr>
+                <w:noProof/>
+              </w:rPr>
+              <w:t>«=distribution.capital_distribution.title»</w:t>
+            </w:r>
+            <w:r>
+              <w:rPr>
+                <w:noProof/>
+              </w:rPr>
+              <w:fldChar w:fldCharType="end"/>
+            </w:r>
+          </w:p>
+        </w:tc>
+        <w:tc>
+          <w:tcPr>
+            <w:tcW w:w="0" w:type="auto"/>
+            <w:tcBorders>
+              <w:top w:val="single" w:sz="4" w:space="0" w:color="auto"/>
+              <w:left w:val="single" w:sz="4" w:space="0" w:color="auto"/>
+              <w:bottom w:val="single" w:sz="4" w:space="0" w:color="auto"/>
+              <w:right w:val="single" w:sz="4" w:space="0" w:color="auto"/>
+            </w:tcBorders>
+          </w:tcPr>
+          <w:p>
+            <w:r>
+              <w:fldChar w:fldCharType="begin"/>
+            </w:r>
+            <w:r>
+              <w:instrText xml:space="preserve"> MERGEFIELD  =distribution.amount  \* MERGEFORMAT </w:instrText>
+            </w:r>
+            <w:r>
+              <w:fldChar w:fldCharType="separate"/>
+            </w:r>
+            <w:r>
+              <w:rPr>
+                <w:noProof/>
+              </w:rPr>
+              <w:t>«=distribution.amount»</w:t>
+            </w:r>
+            <w:r>
+              <w:rPr>
+                <w:noProof/>
+              </w:rPr>
+              <w:fldChar w:fldCharType="end"/>
+            </w:r>
+          </w:p>
+        </w:tc>
+        <w:tc>
+          <w:tcPr>
+            <w:tcW w:w="0" w:type="auto"/>
+            <w:tcBorders>
+              <w:top w:val="single" w:sz="4" w:space="0" w:color="auto"/>
+              <w:left w:val="single" w:sz="4" w:space="0" w:color="auto"/>
+              <w:bottom w:val="single" w:sz="4" w:space="0" w:color="auto"/>
+              <w:right w:val="single" w:sz="4" w:space="0" w:color="auto"/>
+            </w:tcBorders>
+          </w:tcPr>
+          <w:p>
+            <w:r>
+              <w:fldChar w:fldCharType="begin"/>
+            </w:r>
+            <w:r>
+              <w:instrText xml:space="preserve"> MERGEFIELD  =distribution.units_quantity  \* MERGEFORMAT </w:instrText>
+            </w:r>
+            <w:r>
+              <w:fldChar w:fldCharType="separate"/>
+            </w:r>
+            <w:r>
+              <w:rPr>
+                <w:noProof/>
+              </w:rPr>
+              <w:t>«=distribution.units_quantity»</w:t>
+            </w:r>
+            <w:r>
+              <w:rPr>
+                <w:noProof/>
+              </w:rPr>
+              <w:fldChar w:fldCharType="end"/>
+            </w:r>
+          </w:p>
+        </w:tc>
+      </w:tr>
+      <w:tr>
+        <w:tc>
+          <w:tcPr>
+            <w:tcW w:w="0" w:type="auto"/>
+            <w:tcBorders>
+              <w:top w:val="single" w:sz="4" w:space="0" w:color="auto"/>
+              <w:left w:val="single" w:sz="4" w:space="0" w:color="auto"/>
+              <w:bottom w:val="single" w:sz="4" w:space="0" w:color="auto"/>
+              <w:right w:val="single" w:sz="4" w:space="0" w:color="auto"/>
+            </w:tcBorders>
+          </w:tcPr>
+          <w:p>
+            <w:r>
+              <w:fldChar w:fldCharType="begin"/>
+            </w:r>
+            <w:r>
+              <w:instrText xml:space="preserve"> MERGEFIELD  capital_distribution_payments:endEach  \* MERGEFORMAT </w:instrText>
+            </w:r>
+            <w:r>
+              <w:fldChar w:fldCharType="separate"/>
+            </w:r>
+            <w:r>
+              <w:rPr>
+                <w:noProof/>
+              </w:rPr>
+              <w:t>«capital_distribution_payments:endEach»</w:t>
+            </w:r>
+            <w:r>
+              <w:rPr>
+                <w:noProof/>
+              </w:rPr>
+              <w:fldChar w:fldCharType="end"/>
+            </w:r>
+          </w:p>
+        </w:tc>
+        <w:tc>
+          <w:tcPr>
+            <w:tcW w:w="0" w:type="auto"/>
+            <w:tcBorders>
+              <w:top w:val="single" w:sz="4" w:space="0" w:color="auto"/>
+              <w:left w:val="single" w:sz="4" w:space="0" w:color="auto"/>
+              <w:bottom w:val="single" w:sz="4" w:space="0" w:color="auto"/>
+              <w:right w:val="single" w:sz="4" w:space="0" w:color="auto"/>
+            </w:tcBorders>
+          </w:tcPr>
+          <w:p/>
+        </w:tc>
+        <w:tc>
+          <w:tcPr>
+            <w:tcW w:w="0" w:type="auto"/>
+            <w:tcBorders>
+              <w:top w:val="single" w:sz="4" w:space="0" w:color="auto"/>
+              <w:left w:val="single" w:sz="4" w:space="0" w:color="auto"/>
+              <w:bottom w:val="single" w:sz="4" w:space="0" w:color="auto"/>
+              <w:right w:val="single" w:sz="4" w:space="0" w:color="auto"/>
+            </w:tcBorders>
+          </w:tcPr>
+          <w:p/>
+        </w:tc>
+        <w:tc>
+          <w:tcPr>
+            <w:tcW w:w="0" w:type="auto"/>
+            <w:tcBorders>
+              <w:top w:val="single" w:sz="4" w:space="0" w:color="auto"/>
+              <w:left w:val="single" w:sz="4" w:space="0" w:color="auto"/>
+              <w:bottom w:val="single" w:sz="4" w:space="0" w:color="auto"/>
+              <w:right w:val="single" w:sz="4" w:space="0" w:color="auto"/>
+            </w:tcBorders>
+          </w:tcPr>
+          <w:p/>
+        </w:tc>
+      </w:tr>
+      <w:tr>
+        <w:tc>
+          <w:tcPr>
+            <w:tcW w:w="0" w:type="auto"/>
+            <w:tcBorders>
+              <w:top w:val="single" w:sz="4" w:space="0" w:color="auto"/>
+              <w:left w:val="single" w:sz="4" w:space="0" w:color="auto"/>
+              <w:bottom w:val="single" w:sz="4" w:space="0" w:color="auto"/>
+              <w:right w:val="single" w:sz="4" w:space="0" w:color="auto"/>
+            </w:tcBorders>
+          </w:tcPr>
+          <w:p>
+            <w:fldSimple w:instr=" MERGEFIELD  =account_entries_between_dates.where_name_eq_setup_fees  \* MERGEFORMAT ">
               <w:r>
                 <w:rPr>
                   <w:noProof/>
                 </w:rPr>
-                <w:t>«=remittance.capital_call.name»</w:t>
+                <w:t>«=account_entries_between_dates.where_nam»</w:t>
               </w:r>
             </w:fldSimple>
           </w:p>
@@ -684,444 +1170,10 @@
             </w:tcBorders>
           </w:tcPr>
           <w:p>
-            <w:fldSimple w:instr=" MERGEFIELD  =remittance.collected_amount  \* MERGEFORMAT ">
-              <w:r>
-                <w:rPr>
-                  <w:noProof/>
-                </w:rPr>
-                <w:t>«=remittance.collected_amount»</w:t>
-              </w:r>
-            </w:fldSimple>
-          </w:p>
-        </w:tc>
-        <w:tc>
-          <w:tcPr>
-            <w:tcW w:w="0" w:type="auto"/>
-            <w:tcBorders>
-              <w:top w:val="single" w:sz="4" w:space="0" w:color="auto"/>
-              <w:left w:val="single" w:sz="4" w:space="0" w:color="auto"/>
-              <w:bottom w:val="single" w:sz="4" w:space="0" w:color="auto"/>
-              <w:right w:val="single" w:sz="4" w:space="0" w:color="auto"/>
-            </w:tcBorders>
-          </w:tcPr>
-          <w:p>
-            <w:fldSimple w:instr=" MERGEFIELD  =remittance.units_quantity  \* MERGEFORMAT ">
-              <w:r>
-                <w:rPr>
-                  <w:noProof/>
-                </w:rPr>
-                <w:t>«=remittance.units_quantity»</w:t>
-              </w:r>
-            </w:fldSimple>
-          </w:p>
-        </w:tc>
-      </w:tr>
-      <w:tr>
-        <w:tc>
-          <w:tcPr>
-            <w:tcW w:w="0" w:type="auto"/>
-            <w:tcBorders>
-              <w:top w:val="single" w:sz="4" w:space="0" w:color="auto"/>
-              <w:left w:val="single" w:sz="4" w:space="0" w:color="auto"/>
-              <w:bottom w:val="single" w:sz="4" w:space="0" w:color="auto"/>
-              <w:right w:val="single" w:sz="4" w:space="0" w:color="auto"/>
-            </w:tcBorders>
-            <w:hideMark/>
-          </w:tcPr>
-          <w:p>
-            <w:fldSimple w:instr=" MERGEFIELD  capital_remittances:endEach  \* MERGEFORMAT ">
-              <w:r>
-                <w:rPr>
-                  <w:noProof/>
-                </w:rPr>
-                <w:t>«capital_remittances:endEach»</w:t>
-              </w:r>
-            </w:fldSimple>
-          </w:p>
-        </w:tc>
-        <w:tc>
-          <w:tcPr>
-            <w:tcW w:w="0" w:type="auto"/>
-            <w:tcBorders>
-              <w:top w:val="single" w:sz="4" w:space="0" w:color="auto"/>
-              <w:left w:val="single" w:sz="4" w:space="0" w:color="auto"/>
-              <w:bottom w:val="single" w:sz="4" w:space="0" w:color="auto"/>
-              <w:right w:val="single" w:sz="4" w:space="0" w:color="auto"/>
-            </w:tcBorders>
-          </w:tcPr>
-          <w:p/>
-        </w:tc>
-        <w:tc>
-          <w:tcPr>
-            <w:tcW w:w="0" w:type="auto"/>
-            <w:tcBorders>
-              <w:top w:val="single" w:sz="4" w:space="0" w:color="auto"/>
-              <w:left w:val="single" w:sz="4" w:space="0" w:color="auto"/>
-              <w:bottom w:val="single" w:sz="4" w:space="0" w:color="auto"/>
-              <w:right w:val="single" w:sz="4" w:space="0" w:color="auto"/>
-            </w:tcBorders>
-          </w:tcPr>
-          <w:p/>
-        </w:tc>
-        <w:tc>
-          <w:tcPr>
-            <w:tcW w:w="0" w:type="auto"/>
-            <w:tcBorders>
-              <w:top w:val="single" w:sz="4" w:space="0" w:color="auto"/>
-              <w:left w:val="single" w:sz="4" w:space="0" w:color="auto"/>
-              <w:bottom w:val="single" w:sz="4" w:space="0" w:color="auto"/>
-              <w:right w:val="single" w:sz="4" w:space="0" w:color="auto"/>
-            </w:tcBorders>
-          </w:tcPr>
-          <w:p/>
-        </w:tc>
-      </w:tr>
-      <w:tr>
-        <w:tc>
-          <w:tcPr>
-            <w:tcW w:w="0" w:type="auto"/>
-            <w:tcBorders>
-              <w:top w:val="single" w:sz="4" w:space="0" w:color="auto"/>
-              <w:left w:val="single" w:sz="4" w:space="0" w:color="auto"/>
-              <w:bottom w:val="single" w:sz="4" w:space="0" w:color="auto"/>
-              <w:right w:val="single" w:sz="4" w:space="0" w:color="auto"/>
-            </w:tcBorders>
-          </w:tcPr>
-          <w:p/>
-        </w:tc>
-        <w:tc>
-          <w:tcPr>
-            <w:tcW w:w="0" w:type="auto"/>
-            <w:tcBorders>
-              <w:top w:val="single" w:sz="4" w:space="0" w:color="auto"/>
-              <w:left w:val="single" w:sz="4" w:space="0" w:color="auto"/>
-              <w:bottom w:val="single" w:sz="4" w:space="0" w:color="auto"/>
-              <w:right w:val="single" w:sz="4" w:space="0" w:color="auto"/>
-            </w:tcBorders>
-          </w:tcPr>
-          <w:p>
-            <w:fldSimple w:instr=" MERGEFIELD  =commitment.call_amount  \* MERGEFORMAT ">
-              <w:r>
-                <w:rPr>
-                  <w:noProof/>
-                </w:rPr>
-                <w:t>«=commitment.call_amount»</w:t>
-              </w:r>
-            </w:fldSimple>
-          </w:p>
-        </w:tc>
-        <w:tc>
-          <w:tcPr>
-            <w:tcW w:w="0" w:type="auto"/>
-            <w:tcBorders>
-              <w:top w:val="single" w:sz="4" w:space="0" w:color="auto"/>
-              <w:left w:val="single" w:sz="4" w:space="0" w:color="auto"/>
-              <w:bottom w:val="single" w:sz="4" w:space="0" w:color="auto"/>
-              <w:right w:val="single" w:sz="4" w:space="0" w:color="auto"/>
-            </w:tcBorders>
-          </w:tcPr>
-          <w:p>
-            <w:fldSimple w:instr=" MERGEFIELD  =commitment.collected_amount  \* MERGEFORMAT ">
-              <w:r>
-                <w:rPr>
-                  <w:noProof/>
-                </w:rPr>
-                <w:t>«=commitment.collected_amount»</w:t>
-              </w:r>
-            </w:fldSimple>
-          </w:p>
-        </w:tc>
-        <w:tc>
-          <w:tcPr>
-            <w:tcW w:w="0" w:type="auto"/>
-            <w:tcBorders>
-              <w:top w:val="single" w:sz="4" w:space="0" w:color="auto"/>
-              <w:left w:val="single" w:sz="4" w:space="0" w:color="auto"/>
-              <w:bottom w:val="single" w:sz="4" w:space="0" w:color="auto"/>
-              <w:right w:val="single" w:sz="4" w:space="0" w:color="auto"/>
-            </w:tcBorders>
-          </w:tcPr>
-          <w:p/>
-        </w:tc>
-      </w:tr>
-      <w:tr>
-        <w:tc>
-          <w:tcPr>
-            <w:tcW w:w="0" w:type="auto"/>
-            <w:tcBorders>
-              <w:top w:val="single" w:sz="4" w:space="0" w:color="auto"/>
-              <w:left w:val="single" w:sz="4" w:space="0" w:color="auto"/>
-              <w:bottom w:val="single" w:sz="4" w:space="0" w:color="auto"/>
-              <w:right w:val="single" w:sz="4" w:space="0" w:color="auto"/>
-            </w:tcBorders>
-          </w:tcPr>
-          <w:p/>
-        </w:tc>
-        <w:tc>
-          <w:tcPr>
-            <w:tcW w:w="0" w:type="auto"/>
-            <w:tcBorders>
-              <w:top w:val="single" w:sz="4" w:space="0" w:color="auto"/>
-              <w:left w:val="single" w:sz="4" w:space="0" w:color="auto"/>
-              <w:bottom w:val="single" w:sz="4" w:space="0" w:color="auto"/>
-              <w:right w:val="single" w:sz="4" w:space="0" w:color="auto"/>
-            </w:tcBorders>
-          </w:tcPr>
-          <w:p/>
-        </w:tc>
-        <w:tc>
-          <w:tcPr>
-            <w:tcW w:w="0" w:type="auto"/>
-            <w:tcBorders>
-              <w:top w:val="single" w:sz="4" w:space="0" w:color="auto"/>
-              <w:left w:val="single" w:sz="4" w:space="0" w:color="auto"/>
-              <w:bottom w:val="single" w:sz="4" w:space="0" w:color="auto"/>
-              <w:right w:val="single" w:sz="4" w:space="0" w:color="auto"/>
-            </w:tcBorders>
-          </w:tcPr>
-          <w:p/>
-        </w:tc>
-        <w:tc>
-          <w:tcPr>
-            <w:tcW w:w="0" w:type="auto"/>
-            <w:tcBorders>
-              <w:top w:val="single" w:sz="4" w:space="0" w:color="auto"/>
-              <w:left w:val="single" w:sz="4" w:space="0" w:color="auto"/>
-              <w:bottom w:val="single" w:sz="4" w:space="0" w:color="auto"/>
-              <w:right w:val="single" w:sz="4" w:space="0" w:color="auto"/>
-            </w:tcBorders>
-          </w:tcPr>
-          <w:p/>
-        </w:tc>
-      </w:tr>
-      <w:tr>
-        <w:tc>
-          <w:tcPr>
-            <w:tcW w:w="0" w:type="auto"/>
-            <w:tcBorders>
-              <w:top w:val="single" w:sz="4" w:space="0" w:color="auto"/>
-              <w:left w:val="single" w:sz="4" w:space="0" w:color="auto"/>
-              <w:bottom w:val="single" w:sz="4" w:space="0" w:color="auto"/>
-              <w:right w:val="single" w:sz="4" w:space="0" w:color="auto"/>
-            </w:tcBorders>
-          </w:tcPr>
-          <w:p>
-            <w:fldSimple w:instr=" MERGEFIELD  capital_distribution_payments:each(distribution)  \* MERGEFORMAT ">
-              <w:r>
-                <w:rPr>
-                  <w:noProof/>
-                </w:rPr>
-                <w:t>«capital_distribution_payments:each(distr»</w:t>
-              </w:r>
-            </w:fldSimple>
-          </w:p>
-        </w:tc>
-        <w:tc>
-          <w:tcPr>
-            <w:tcW w:w="0" w:type="auto"/>
-            <w:tcBorders>
-              <w:top w:val="single" w:sz="4" w:space="0" w:color="auto"/>
-              <w:left w:val="single" w:sz="4" w:space="0" w:color="auto"/>
-              <w:bottom w:val="single" w:sz="4" w:space="0" w:color="auto"/>
-              <w:right w:val="single" w:sz="4" w:space="0" w:color="auto"/>
-            </w:tcBorders>
-          </w:tcPr>
-          <w:p/>
-        </w:tc>
-        <w:tc>
-          <w:tcPr>
-            <w:tcW w:w="0" w:type="auto"/>
-            <w:tcBorders>
-              <w:top w:val="single" w:sz="4" w:space="0" w:color="auto"/>
-              <w:left w:val="single" w:sz="4" w:space="0" w:color="auto"/>
-              <w:bottom w:val="single" w:sz="4" w:space="0" w:color="auto"/>
-              <w:right w:val="single" w:sz="4" w:space="0" w:color="auto"/>
-            </w:tcBorders>
-          </w:tcPr>
-          <w:p/>
-        </w:tc>
-        <w:tc>
-          <w:tcPr>
-            <w:tcW w:w="0" w:type="auto"/>
-            <w:tcBorders>
-              <w:top w:val="single" w:sz="4" w:space="0" w:color="auto"/>
-              <w:left w:val="single" w:sz="4" w:space="0" w:color="auto"/>
-              <w:bottom w:val="single" w:sz="4" w:space="0" w:color="auto"/>
-              <w:right w:val="single" w:sz="4" w:space="0" w:color="auto"/>
-            </w:tcBorders>
-          </w:tcPr>
-          <w:p/>
-        </w:tc>
-      </w:tr>
-      <w:tr>
-        <w:tc>
-          <w:tcPr>
-            <w:tcW w:w="0" w:type="auto"/>
-            <w:tcBorders>
-              <w:top w:val="single" w:sz="4" w:space="0" w:color="auto"/>
-              <w:left w:val="single" w:sz="4" w:space="0" w:color="auto"/>
-              <w:bottom w:val="single" w:sz="4" w:space="0" w:color="auto"/>
-              <w:right w:val="single" w:sz="4" w:space="0" w:color="auto"/>
-            </w:tcBorders>
-          </w:tcPr>
-          <w:p>
-            <w:fldSimple w:instr=" MERGEFIELD  =distribution.payment_date  \* MERGEFORMAT ">
-              <w:r>
-                <w:rPr>
-                  <w:noProof/>
-                </w:rPr>
-                <w:t>«=distribution.payment_date»</w:t>
-              </w:r>
-            </w:fldSimple>
-          </w:p>
-        </w:tc>
-        <w:tc>
-          <w:tcPr>
-            <w:tcW w:w="0" w:type="auto"/>
-            <w:tcBorders>
-              <w:top w:val="single" w:sz="4" w:space="0" w:color="auto"/>
-              <w:left w:val="single" w:sz="4" w:space="0" w:color="auto"/>
-              <w:bottom w:val="single" w:sz="4" w:space="0" w:color="auto"/>
-              <w:right w:val="single" w:sz="4" w:space="0" w:color="auto"/>
-            </w:tcBorders>
-          </w:tcPr>
-          <w:p>
-            <w:fldSimple w:instr=" MERGEFIELD  =distribution.capital_distribution.title  \* MERGEFORMAT ">
-              <w:r>
-                <w:rPr>
-                  <w:noProof/>
-                </w:rPr>
-                <w:t>«=distribution.capital_distribution.title»</w:t>
-              </w:r>
-            </w:fldSimple>
-          </w:p>
-        </w:tc>
-        <w:tc>
-          <w:tcPr>
-            <w:tcW w:w="0" w:type="auto"/>
-            <w:tcBorders>
-              <w:top w:val="single" w:sz="4" w:space="0" w:color="auto"/>
-              <w:left w:val="single" w:sz="4" w:space="0" w:color="auto"/>
-              <w:bottom w:val="single" w:sz="4" w:space="0" w:color="auto"/>
-              <w:right w:val="single" w:sz="4" w:space="0" w:color="auto"/>
-            </w:tcBorders>
-          </w:tcPr>
-          <w:p>
-            <w:fldSimple w:instr=" MERGEFIELD  =distribution.amount  \* MERGEFORMAT ">
-              <w:r>
-                <w:rPr>
-                  <w:noProof/>
-                </w:rPr>
-                <w:t>«=distribution.amount»</w:t>
-              </w:r>
-            </w:fldSimple>
-          </w:p>
-        </w:tc>
-        <w:tc>
-          <w:tcPr>
-            <w:tcW w:w="0" w:type="auto"/>
-            <w:tcBorders>
-              <w:top w:val="single" w:sz="4" w:space="0" w:color="auto"/>
-              <w:left w:val="single" w:sz="4" w:space="0" w:color="auto"/>
-              <w:bottom w:val="single" w:sz="4" w:space="0" w:color="auto"/>
-              <w:right w:val="single" w:sz="4" w:space="0" w:color="auto"/>
-            </w:tcBorders>
-          </w:tcPr>
-          <w:p>
-            <w:fldSimple w:instr=" MERGEFIELD  =distribution.units_quantity  \* MERGEFORMAT ">
-              <w:r>
-                <w:rPr>
-                  <w:noProof/>
-                </w:rPr>
-                <w:t>«=distribution.units_quantity»</w:t>
-              </w:r>
-            </w:fldSimple>
-          </w:p>
-        </w:tc>
-      </w:tr>
-      <w:tr>
-        <w:tc>
-          <w:tcPr>
-            <w:tcW w:w="0" w:type="auto"/>
-            <w:tcBorders>
-              <w:top w:val="single" w:sz="4" w:space="0" w:color="auto"/>
-              <w:left w:val="single" w:sz="4" w:space="0" w:color="auto"/>
-              <w:bottom w:val="single" w:sz="4" w:space="0" w:color="auto"/>
-              <w:right w:val="single" w:sz="4" w:space="0" w:color="auto"/>
-            </w:tcBorders>
-          </w:tcPr>
-          <w:p>
-            <w:fldSimple w:instr=" MERGEFIELD  capital_distribution_payments:endEach  \* MERGEFORMAT ">
-              <w:r>
-                <w:rPr>
-                  <w:noProof/>
-                </w:rPr>
-                <w:t>«capital_distribution_payments:endEach»</w:t>
-              </w:r>
-            </w:fldSimple>
-          </w:p>
-        </w:tc>
-        <w:tc>
-          <w:tcPr>
-            <w:tcW w:w="0" w:type="auto"/>
-            <w:tcBorders>
-              <w:top w:val="single" w:sz="4" w:space="0" w:color="auto"/>
-              <w:left w:val="single" w:sz="4" w:space="0" w:color="auto"/>
-              <w:bottom w:val="single" w:sz="4" w:space="0" w:color="auto"/>
-              <w:right w:val="single" w:sz="4" w:space="0" w:color="auto"/>
-            </w:tcBorders>
-          </w:tcPr>
-          <w:p/>
-        </w:tc>
-        <w:tc>
-          <w:tcPr>
-            <w:tcW w:w="0" w:type="auto"/>
-            <w:tcBorders>
-              <w:top w:val="single" w:sz="4" w:space="0" w:color="auto"/>
-              <w:left w:val="single" w:sz="4" w:space="0" w:color="auto"/>
-              <w:bottom w:val="single" w:sz="4" w:space="0" w:color="auto"/>
-              <w:right w:val="single" w:sz="4" w:space="0" w:color="auto"/>
-            </w:tcBorders>
-          </w:tcPr>
-          <w:p/>
-        </w:tc>
-        <w:tc>
-          <w:tcPr>
-            <w:tcW w:w="0" w:type="auto"/>
-            <w:tcBorders>
-              <w:top w:val="single" w:sz="4" w:space="0" w:color="auto"/>
-              <w:left w:val="single" w:sz="4" w:space="0" w:color="auto"/>
-              <w:bottom w:val="single" w:sz="4" w:space="0" w:color="auto"/>
-              <w:right w:val="single" w:sz="4" w:space="0" w:color="auto"/>
-            </w:tcBorders>
-          </w:tcPr>
-          <w:p/>
-        </w:tc>
-      </w:tr>
-      <w:tr>
-        <w:tc>
-          <w:tcPr>
-            <w:tcW w:w="0" w:type="auto"/>
-            <w:tcBorders>
-              <w:top w:val="single" w:sz="4" w:space="0" w:color="auto"/>
-              <w:left w:val="single" w:sz="4" w:space="0" w:color="auto"/>
-              <w:bottom w:val="single" w:sz="4" w:space="0" w:color="auto"/>
-              <w:right w:val="single" w:sz="4" w:space="0" w:color="auto"/>
-            </w:tcBorders>
-          </w:tcPr>
-          <w:p/>
-        </w:tc>
-        <w:tc>
-          <w:tcPr>
-            <w:tcW w:w="0" w:type="auto"/>
-            <w:tcBorders>
-              <w:top w:val="single" w:sz="4" w:space="0" w:color="auto"/>
-              <w:left w:val="single" w:sz="4" w:space="0" w:color="auto"/>
-              <w:bottom w:val="single" w:sz="4" w:space="0" w:color="auto"/>
-              <w:right w:val="single" w:sz="4" w:space="0" w:color="auto"/>
-            </w:tcBorders>
-          </w:tcPr>
-          <w:p/>
+            <w:r>
+              <w:t>XXXX</w:t>
+            </w:r>
+          </w:p>
         </w:tc>
         <w:tc>
           <w:tcPr>
@@ -1231,35 +1283,61 @@
             </w:tcBorders>
           </w:tcPr>
           <w:p>
-            <w:fldSimple w:instr=" MERGEFIELD  =account.name  \* MERGEFORMAT ">
-              <w:r>
-                <w:rPr>
-                  <w:noProof/>
-                </w:rPr>
-                <w:t>«=account.name»</w:t>
-              </w:r>
-            </w:fldSimple>
-          </w:p>
-        </w:tc>
-        <w:tc>
-          <w:tcPr>
-            <w:tcW w:w="0" w:type="auto"/>
-            <w:tcBorders>
-              <w:top w:val="single" w:sz="4" w:space="0" w:color="auto"/>
-              <w:left w:val="single" w:sz="4" w:space="0" w:color="auto"/>
-              <w:bottom w:val="single" w:sz="4" w:space="0" w:color="auto"/>
-              <w:right w:val="single" w:sz="4" w:space="0" w:color="auto"/>
-            </w:tcBorders>
-          </w:tcPr>
-          <w:p>
-            <w:fldSimple w:instr=" MERGEFIELD  =account.amount  \* MERGEFORMAT ">
-              <w:r>
-                <w:rPr>
-                  <w:noProof/>
-                </w:rPr>
-                <w:t>«=account.amount»</w:t>
-              </w:r>
-            </w:fldSimple>
+            <w:r>
+              <w:fldChar w:fldCharType="begin"/>
+            </w:r>
+            <w:r>
+              <w:instrText xml:space="preserve"> MERGEFIELD  =account.name  \* MERGEFORMAT </w:instrText>
+            </w:r>
+            <w:r>
+              <w:fldChar w:fldCharType="separate"/>
+            </w:r>
+            <w:r>
+              <w:rPr>
+                <w:noProof/>
+              </w:rPr>
+              <w:t>«=account.name»</w:t>
+            </w:r>
+            <w:r>
+              <w:rPr>
+                <w:noProof/>
+              </w:rPr>
+              <w:fldChar w:fldCharType="end"/>
+            </w:r>
+          </w:p>
+        </w:tc>
+        <w:tc>
+          <w:tcPr>
+            <w:tcW w:w="0" w:type="auto"/>
+            <w:tcBorders>
+              <w:top w:val="single" w:sz="4" w:space="0" w:color="auto"/>
+              <w:left w:val="single" w:sz="4" w:space="0" w:color="auto"/>
+              <w:bottom w:val="single" w:sz="4" w:space="0" w:color="auto"/>
+              <w:right w:val="single" w:sz="4" w:space="0" w:color="auto"/>
+            </w:tcBorders>
+          </w:tcPr>
+          <w:p>
+            <w:r>
+              <w:fldChar w:fldCharType="begin"/>
+            </w:r>
+            <w:r>
+              <w:instrText xml:space="preserve"> MERGEFIELD  =account.amount  \* MERGEFORMAT </w:instrText>
+            </w:r>
+            <w:r>
+              <w:fldChar w:fldCharType="separate"/>
+            </w:r>
+            <w:r>
+              <w:rPr>
+                <w:noProof/>
+              </w:rPr>
+              <w:t>«=account.amount»</w:t>
+            </w:r>
+            <w:r>
+              <w:rPr>
+                <w:noProof/>
+              </w:rPr>
+              <w:fldChar w:fldCharType="end"/>
+            </w:r>
           </w:p>
         </w:tc>
         <w:tc>
@@ -1337,35 +1415,75 @@
     </w:tbl>
     <w:p/>
     <w:p>
-      <w:fldSimple w:instr=" MERGEFIELD  =cumulative_account_entry.income.amount  \* MERGEFORMAT ">
-        <w:r>
-          <w:rPr>
-            <w:noProof/>
-          </w:rPr>
-          <w:t>«=cumulative_account_entry.income.amount»</w:t>
-        </w:r>
-      </w:fldSimple>
+      <w:r>
+        <w:lastRenderedPageBreak/>
+        <w:fldChar w:fldCharType="begin"/>
+      </w:r>
+      <w:r>
+        <w:instrText xml:space="preserve"> MERGEFIELD  =cumulative_account_entry.income.amount  \* MERGEFORMAT </w:instrText>
+      </w:r>
+      <w:r>
+        <w:fldChar w:fldCharType="separate"/>
+      </w:r>
+      <w:r>
+        <w:rPr>
+          <w:noProof/>
+        </w:rPr>
+        <w:t>«=cumulative_account_entry.income.amount»</w:t>
+      </w:r>
+      <w:r>
+        <w:rPr>
+          <w:noProof/>
+        </w:rPr>
+        <w:fldChar w:fldCharType="end"/>
+      </w:r>
     </w:p>
     <w:p>
-      <w:fldSimple w:instr=" MERGEFIELD  =cumulative_account_entry.cost_of_exited_investments.amount  \* MERGEFORMAT ">
-        <w:r>
-          <w:rPr>
-            <w:noProof/>
-          </w:rPr>
-          <w:t>«=cumulative_account_entry.cost_of_exited»</w:t>
-        </w:r>
-      </w:fldSimple>
+      <w:r>
+        <w:fldChar w:fldCharType="begin"/>
+      </w:r>
+      <w:r>
+        <w:instrText xml:space="preserve"> MERGEFIELD  =cumulative_account_entry.cost_of_exited_investments.amount  \* MERGEFORMAT </w:instrText>
+      </w:r>
+      <w:r>
+        <w:fldChar w:fldCharType="separate"/>
+      </w:r>
+      <w:r>
+        <w:rPr>
+          <w:noProof/>
+        </w:rPr>
+        <w:t>«=cumulative_account_entry.cost_of_exited»</w:t>
+      </w:r>
+      <w:r>
+        <w:rPr>
+          <w:noProof/>
+        </w:rPr>
+        <w:fldChar w:fldCharType="end"/>
+      </w:r>
     </w:p>
     <w:p/>
     <w:p>
-      <w:fldSimple w:instr=" MERGEFIELD  =cumulative_account_entry.portfolio_fmv.amount  \* MERGEFORMAT ">
-        <w:r>
-          <w:rPr>
-            <w:noProof/>
-          </w:rPr>
-          <w:t>«=cumulative_account_entry.portfolio_fmv.»</w:t>
-        </w:r>
-      </w:fldSimple>
+      <w:r>
+        <w:fldChar w:fldCharType="begin"/>
+      </w:r>
+      <w:r>
+        <w:instrText xml:space="preserve"> MERGEFIELD  =cumulative_account_entry.portfolio_fmv.amount  \* MERGEFORMAT </w:instrText>
+      </w:r>
+      <w:r>
+        <w:fldChar w:fldCharType="separate"/>
+      </w:r>
+      <w:r>
+        <w:rPr>
+          <w:noProof/>
+        </w:rPr>
+        <w:t>«=cumulative_account_entry.portfolio_fmv.»</w:t>
+      </w:r>
+      <w:r>
+        <w:rPr>
+          <w:noProof/>
+        </w:rPr>
+        <w:fldChar w:fldCharType="end"/>
+      </w:r>
     </w:p>
     <w:p/>
     <w:sectPr>

</xml_diff>